<commit_message>
Creación word de Antonio Creus Resumen
Avance de primeras páginas del libro en el resumen
</commit_message>
<xml_diff>
--- a/Instrumentación industrial/Instrumentación industrial.docx
+++ b/Instrumentación industrial/Instrumentación industrial.docx
@@ -3,25 +3,43 @@
 <w:document xmlns:wpc="http://schemas.microsoft.com/office/word/2010/wordprocessingCanvas" xmlns:cx="http://schemas.microsoft.com/office/drawing/2014/chartex" xmlns:cx1="http://schemas.microsoft.com/office/drawing/2015/9/8/chartex" xmlns:cx2="http://schemas.microsoft.com/office/drawing/2015/10/21/chartex" xmlns:cx3="http://schemas.microsoft.com/office/drawing/2016/5/9/chartex" xmlns:cx4="http://schemas.microsoft.com/office/drawing/2016/5/10/chartex" xmlns:cx5="http://schemas.microsoft.com/office/drawing/2016/5/11/chartex" xmlns:cx6="http://schemas.microsoft.com/office/drawing/2016/5/12/chartex" xmlns:cx7="http://schemas.microsoft.com/office/drawing/2016/5/13/chartex" xmlns:cx8="http://schemas.microsoft.com/office/drawing/2016/5/14/chartex" xmlns:mc="http://schemas.openxmlformats.org/markup-compatibility/2006" xmlns:aink="http://schemas.microsoft.com/office/drawing/2016/ink" xmlns:am3d="http://schemas.microsoft.com/office/drawing/2017/model3d" xmlns:o="urn:schemas-microsoft-com:office:office" xmlns:r="http://schemas.openxmlformats.org/officeDocument/2006/relationships" xmlns:m="http://schemas.openxmlformats.org/officeDocument/2006/math" xmlns:v="urn:schemas-microsoft-com:vml" xmlns:wp14="http://schemas.microsoft.com/office/word/2010/wordprocessingDrawing" xmlns:wp="http://schemas.openxmlformats.org/drawingml/2006/wordprocessingDrawing" xmlns:w10="urn:schemas-microsoft-com:office:word" xmlns:w="http://schemas.openxmlformats.org/wordprocessingml/2006/main" xmlns:w14="http://schemas.microsoft.com/office/word/2010/wordml" xmlns:w15="http://schemas.microsoft.com/office/word/2012/wordml" xmlns:w16cid="http://schemas.microsoft.com/office/word/2016/wordml/cid" xmlns:w16se="http://schemas.microsoft.com/office/word/2015/wordml/symex" xmlns:wpg="http://schemas.microsoft.com/office/word/2010/wordprocessingGroup" xmlns:wpi="http://schemas.microsoft.com/office/word/2010/wordprocessingInk" xmlns:wne="http://schemas.microsoft.com/office/word/2006/wordml" xmlns:wps="http://schemas.microsoft.com/office/word/2010/wordprocessingShape" mc:Ignorable="w14 w15 w16se w16cid wp14">
   <w:body>
     <w:p>
-      <w:r>
-        <w:rPr>
-          <w:b/>
-          <w:bCs/>
+      <w:pPr>
+        <w:rPr>
+          <w:lang w:val="es-CL"/>
+        </w:rPr>
+      </w:pPr>
+      <w:r>
+        <w:rPr>
+          <w:b/>
+          <w:bCs/>
+          <w:lang w:val="es-CL"/>
         </w:rPr>
         <w:t>Profesor:</w:t>
       </w:r>
       <w:r>
+        <w:rPr>
+          <w:lang w:val="es-CL"/>
+        </w:rPr>
         <w:t xml:space="preserve"> </w:t>
       </w:r>
       <w:r>
+        <w:rPr>
+          <w:lang w:val="es-CL"/>
+        </w:rPr>
         <w:t>Francisco Ferrada</w:t>
       </w:r>
     </w:p>
     <w:p>
-      <w:r>
-        <w:rPr>
-          <w:b/>
-          <w:bCs/>
+      <w:pPr>
+        <w:rPr>
+          <w:lang w:val="es-CL"/>
+        </w:rPr>
+      </w:pPr>
+      <w:r>
+        <w:rPr>
+          <w:b/>
+          <w:bCs/>
+          <w:lang w:val="es-CL"/>
         </w:rPr>
         <w:t>Mail:</w:t>
       </w:r>
@@ -29,19 +47,27 @@
         <w:rPr>
           <w:b/>
           <w:bCs/>
+          <w:lang w:val="es-CL"/>
         </w:rPr>
         <w:t xml:space="preserve"> </w:t>
       </w:r>
-      <w:hyperlink r:id="rId5" w:history="1">
+      <w:hyperlink r:id="rId6" w:history="1">
         <w:r>
           <w:rPr>
             <w:rStyle w:val="Hyperlink"/>
+            <w:lang w:val="es-CL"/>
           </w:rPr>
           <w:t>ffa.ferrada@gmail.com</w:t>
         </w:r>
       </w:hyperlink>
     </w:p>
-    <w:p/>
+    <w:p>
+      <w:pPr>
+        <w:rPr>
+          <w:lang w:val="es-CL"/>
+        </w:rPr>
+      </w:pPr>
+    </w:p>
     <w:p>
       <w:r>
         <w:rPr>
@@ -340,6 +366,340 @@
       <w:r>
         <w:t>Control miércoles 11</w:t>
       </w:r>
+    </w:p>
+    <w:p/>
+    <w:p/>
+    <w:p/>
+    <w:p/>
+    <w:p/>
+    <w:p/>
+    <w:p/>
+    <w:p/>
+    <w:p/>
+    <w:p>
+      <w:pPr>
+        <w:pStyle w:val="Heading1"/>
+      </w:pPr>
+      <w:r>
+        <w:lastRenderedPageBreak/>
+        <w:t>Preguntas clase</w:t>
+      </w:r>
+    </w:p>
+    <w:p/>
+    <w:p>
+      <w:pPr>
+        <w:rPr>
+          <w:b/>
+          <w:bCs/>
+        </w:rPr>
+      </w:pPr>
+      <w:r>
+        <w:rPr>
+          <w:b/>
+          <w:bCs/>
+        </w:rPr>
+        <w:t>¿Qué es instrumentación industrial?</w:t>
+      </w:r>
+    </w:p>
+    <w:p>
+      <w:pPr>
+        <w:rPr>
+          <w:lang w:val="es-CL"/>
+        </w:rPr>
+      </w:pPr>
+      <w:r>
+        <w:rPr>
+          <w:lang w:val="es-CL"/>
+        </w:rPr>
+        <w:t>La isntrumentación industrial está asociada a</w:t>
+      </w:r>
+      <w:r>
+        <w:rPr>
+          <w:lang w:val="es-CL"/>
+        </w:rPr>
+        <w:t xml:space="preserve"> un proceso físico y a una variable</w:t>
+      </w:r>
+    </w:p>
+    <w:p>
+      <w:pPr>
+        <w:rPr>
+          <w:b/>
+          <w:bCs/>
+          <w:lang w:val="es-CL"/>
+        </w:rPr>
+      </w:pPr>
+      <w:r>
+        <w:rPr>
+          <w:b/>
+          <w:bCs/>
+          <w:lang w:val="es-CL"/>
+        </w:rPr>
+        <w:t>¿Qué es filosofía de vida?</w:t>
+      </w:r>
+    </w:p>
+    <w:p>
+      <w:pPr>
+        <w:rPr>
+          <w:lang w:val="es-CL"/>
+        </w:rPr>
+      </w:pPr>
+      <w:r>
+        <w:rPr>
+          <w:lang w:val="es-CL"/>
+        </w:rPr>
+        <w:t>Froma en que una personaa decide como vivir.</w:t>
+      </w:r>
+    </w:p>
+    <w:p>
+      <w:pPr>
+        <w:rPr>
+          <w:b/>
+          <w:bCs/>
+          <w:lang w:val="es-CL"/>
+        </w:rPr>
+      </w:pPr>
+      <w:r>
+        <w:rPr>
+          <w:b/>
+          <w:bCs/>
+          <w:lang w:val="es-CL"/>
+        </w:rPr>
+        <w:t>¿Qué es filosofía de control?</w:t>
+      </w:r>
+    </w:p>
+    <w:p>
+      <w:pPr>
+        <w:rPr>
+          <w:lang w:val="es-CL"/>
+        </w:rPr>
+      </w:pPr>
+      <w:r>
+        <w:rPr>
+          <w:lang w:val="es-CL"/>
+        </w:rPr>
+        <w:t>Documento que especifica de forma general un sistema de control automático.</w:t>
+      </w:r>
+    </w:p>
+    <w:p>
+      <w:pPr>
+        <w:rPr>
+          <w:b/>
+          <w:bCs/>
+          <w:lang w:val="es-CL"/>
+        </w:rPr>
+      </w:pPr>
+      <w:r>
+        <w:rPr>
+          <w:b/>
+          <w:bCs/>
+          <w:lang w:val="es-CL"/>
+        </w:rPr>
+        <w:t>¿Norma ISA?</w:t>
+      </w:r>
+    </w:p>
+    <w:p>
+      <w:pPr>
+        <w:rPr>
+          <w:lang w:val="es-CL"/>
+        </w:rPr>
+      </w:pPr>
+      <w:r>
+        <w:rPr>
+          <w:lang w:val="es-CL"/>
+        </w:rPr>
+        <w:t>Principio para la correcta realizacipon de una actividad, ISA es Instrument Society of America.</w:t>
+      </w:r>
+    </w:p>
+    <w:p>
+      <w:pPr>
+        <w:rPr>
+          <w:lang w:val="es-CL"/>
+        </w:rPr>
+      </w:pPr>
+    </w:p>
+    <w:p>
+      <w:pPr>
+        <w:rPr>
+          <w:b/>
+          <w:bCs/>
+          <w:lang w:val="es-CL"/>
+        </w:rPr>
+      </w:pPr>
+      <w:r>
+        <w:rPr>
+          <w:b/>
+          <w:bCs/>
+          <w:lang w:val="es-CL"/>
+        </w:rPr>
+        <w:t>Segmentos industriales en Chile:</w:t>
+      </w:r>
+    </w:p>
+    <w:p>
+      <w:pPr>
+        <w:rPr>
+          <w:lang w:val="es-CL"/>
+        </w:rPr>
+      </w:pPr>
+      <w:r>
+        <w:rPr>
+          <w:b/>
+          <w:bCs/>
+          <w:lang w:val="es-CL"/>
+        </w:rPr>
+        <w:tab/>
+      </w:r>
+      <w:r>
+        <w:rPr>
+          <w:lang w:val="es-CL"/>
+        </w:rPr>
+        <w:t>Sectores:</w:t>
+      </w:r>
+    </w:p>
+    <w:p>
+      <w:pPr>
+        <w:rPr>
+          <w:lang w:val="es-CL"/>
+        </w:rPr>
+      </w:pPr>
+      <w:r>
+        <w:rPr>
+          <w:lang w:val="es-CL"/>
+        </w:rPr>
+        <w:tab/>
+      </w:r>
+      <w:r>
+        <w:rPr>
+          <w:lang w:val="es-CL"/>
+        </w:rPr>
+        <w:tab/>
+        <w:t>Silvoagrupecuario</w:t>
+      </w:r>
+    </w:p>
+    <w:p>
+      <w:pPr>
+        <w:rPr>
+          <w:lang w:val="es-CL"/>
+        </w:rPr>
+      </w:pPr>
+      <w:r>
+        <w:rPr>
+          <w:lang w:val="es-CL"/>
+        </w:rPr>
+        <w:tab/>
+      </w:r>
+      <w:r>
+        <w:rPr>
+          <w:lang w:val="es-CL"/>
+        </w:rPr>
+        <w:tab/>
+        <w:t>Comercio</w:t>
+      </w:r>
+    </w:p>
+    <w:p>
+      <w:pPr>
+        <w:rPr>
+          <w:lang w:val="es-CL"/>
+        </w:rPr>
+      </w:pPr>
+      <w:r>
+        <w:rPr>
+          <w:lang w:val="es-CL"/>
+        </w:rPr>
+        <w:tab/>
+      </w:r>
+      <w:r>
+        <w:rPr>
+          <w:lang w:val="es-CL"/>
+        </w:rPr>
+        <w:tab/>
+        <w:t>Construcción</w:t>
+      </w:r>
+    </w:p>
+    <w:p>
+      <w:pPr>
+        <w:rPr>
+          <w:lang w:val="es-CL"/>
+        </w:rPr>
+      </w:pPr>
+      <w:r>
+        <w:rPr>
+          <w:lang w:val="es-CL"/>
+        </w:rPr>
+        <w:tab/>
+      </w:r>
+      <w:r>
+        <w:rPr>
+          <w:lang w:val="es-CL"/>
+        </w:rPr>
+        <w:tab/>
+        <w:t>Hoteles y Restoranes</w:t>
+      </w:r>
+    </w:p>
+    <w:p>
+      <w:pPr>
+        <w:rPr>
+          <w:lang w:val="es-CL"/>
+        </w:rPr>
+      </w:pPr>
+      <w:r>
+        <w:rPr>
+          <w:lang w:val="es-CL"/>
+        </w:rPr>
+        <w:tab/>
+      </w:r>
+      <w:r>
+        <w:rPr>
+          <w:lang w:val="es-CL"/>
+        </w:rPr>
+        <w:tab/>
+        <w:t>Minería</w:t>
+      </w:r>
+    </w:p>
+    <w:p>
+      <w:pPr>
+        <w:rPr>
+          <w:lang w:val="es-CL"/>
+        </w:rPr>
+      </w:pPr>
+      <w:r>
+        <w:rPr>
+          <w:lang w:val="es-CL"/>
+        </w:rPr>
+        <w:tab/>
+      </w:r>
+      <w:r>
+        <w:rPr>
+          <w:lang w:val="es-CL"/>
+        </w:rPr>
+        <w:tab/>
+        <w:t>Pesca</w:t>
+      </w:r>
+    </w:p>
+    <w:p>
+      <w:pPr>
+        <w:rPr>
+          <w:b/>
+          <w:bCs/>
+          <w:lang w:val="es-CL"/>
+        </w:rPr>
+      </w:pPr>
+    </w:p>
+    <w:p>
+      <w:pPr>
+        <w:rPr>
+          <w:b/>
+          <w:bCs/>
+          <w:lang w:val="es-CL"/>
+        </w:rPr>
+      </w:pPr>
+    </w:p>
+    <w:p>
+      <w:pPr>
+        <w:pStyle w:val="NoSpacing"/>
+        <w:rPr>
+          <w:lang w:val="es-CL"/>
+        </w:rPr>
+      </w:pPr>
       <w:bookmarkStart w:id="0" w:name="_GoBack"/>
       <w:bookmarkEnd w:id="0"/>
     </w:p>
@@ -353,12 +713,172 @@
 </w:document>
 </file>
 
+<file path=word/numbering.xml><?xml version="1.0" encoding="utf-8"?>
+<w:numbering xmlns:wpc="http://schemas.microsoft.com/office/word/2010/wordprocessingCanvas" xmlns:cx="http://schemas.microsoft.com/office/drawing/2014/chartex" xmlns:cx1="http://schemas.microsoft.com/office/drawing/2015/9/8/chartex" xmlns:cx2="http://schemas.microsoft.com/office/drawing/2015/10/21/chartex" xmlns:cx3="http://schemas.microsoft.com/office/drawing/2016/5/9/chartex" xmlns:cx4="http://schemas.microsoft.com/office/drawing/2016/5/10/chartex" xmlns:cx5="http://schemas.microsoft.com/office/drawing/2016/5/11/chartex" xmlns:cx6="http://schemas.microsoft.com/office/drawing/2016/5/12/chartex" xmlns:cx7="http://schemas.microsoft.com/office/drawing/2016/5/13/chartex" xmlns:cx8="http://schemas.microsoft.com/office/drawing/2016/5/14/chartex" xmlns:mc="http://schemas.openxmlformats.org/markup-compatibility/2006" xmlns:aink="http://schemas.microsoft.com/office/drawing/2016/ink" xmlns:am3d="http://schemas.microsoft.com/office/drawing/2017/model3d" xmlns:o="urn:schemas-microsoft-com:office:office" xmlns:r="http://schemas.openxmlformats.org/officeDocument/2006/relationships" xmlns:m="http://schemas.openxmlformats.org/officeDocument/2006/math" xmlns:v="urn:schemas-microsoft-com:vml" xmlns:wp14="http://schemas.microsoft.com/office/word/2010/wordprocessingDrawing" xmlns:wp="http://schemas.openxmlformats.org/drawingml/2006/wordprocessingDrawing" xmlns:w10="urn:schemas-microsoft-com:office:word" xmlns:w="http://schemas.openxmlformats.org/wordprocessingml/2006/main" xmlns:w14="http://schemas.microsoft.com/office/word/2010/wordml" xmlns:w15="http://schemas.microsoft.com/office/word/2012/wordml" xmlns:w16cid="http://schemas.microsoft.com/office/word/2016/wordml/cid" xmlns:w16se="http://schemas.microsoft.com/office/word/2015/wordml/symex" xmlns:wpg="http://schemas.microsoft.com/office/word/2010/wordprocessingGroup" xmlns:wpi="http://schemas.microsoft.com/office/word/2010/wordprocessingInk" xmlns:wne="http://schemas.microsoft.com/office/word/2006/wordml" xmlns:wps="http://schemas.microsoft.com/office/word/2010/wordprocessingShape" mc:Ignorable="w14 w15 w16se w16cid wp14">
+  <w:abstractNum w:abstractNumId="0" w15:restartNumberingAfterBreak="0">
+    <w:nsid w:val="1482775B"/>
+    <w:multiLevelType w:val="multilevel"/>
+    <w:tmpl w:val="0EBA3C40"/>
+    <w:lvl w:ilvl="0">
+      <w:start w:val="1"/>
+      <w:numFmt w:val="decimal"/>
+      <w:pStyle w:val="Heading1"/>
+      <w:lvlText w:val="%1"/>
+      <w:lvlJc w:val="left"/>
+      <w:pPr>
+        <w:ind w:left="432" w:hanging="432"/>
+      </w:pPr>
+    </w:lvl>
+    <w:lvl w:ilvl="1">
+      <w:start w:val="1"/>
+      <w:numFmt w:val="decimal"/>
+      <w:pStyle w:val="Heading2"/>
+      <w:lvlText w:val="%1.%2"/>
+      <w:lvlJc w:val="left"/>
+      <w:pPr>
+        <w:ind w:left="576" w:hanging="576"/>
+      </w:pPr>
+    </w:lvl>
+    <w:lvl w:ilvl="2">
+      <w:start w:val="1"/>
+      <w:numFmt w:val="decimal"/>
+      <w:pStyle w:val="Heading3"/>
+      <w:lvlText w:val="%1.%2.%3"/>
+      <w:lvlJc w:val="left"/>
+      <w:pPr>
+        <w:ind w:left="720" w:hanging="720"/>
+      </w:pPr>
+    </w:lvl>
+    <w:lvl w:ilvl="3">
+      <w:start w:val="1"/>
+      <w:numFmt w:val="decimal"/>
+      <w:pStyle w:val="Heading4"/>
+      <w:lvlText w:val="%1.%2.%3.%4"/>
+      <w:lvlJc w:val="left"/>
+      <w:pPr>
+        <w:ind w:left="864" w:hanging="864"/>
+      </w:pPr>
+    </w:lvl>
+    <w:lvl w:ilvl="4">
+      <w:start w:val="1"/>
+      <w:numFmt w:val="decimal"/>
+      <w:pStyle w:val="Heading5"/>
+      <w:lvlText w:val="%1.%2.%3.%4.%5"/>
+      <w:lvlJc w:val="left"/>
+      <w:pPr>
+        <w:ind w:left="1008" w:hanging="1008"/>
+      </w:pPr>
+    </w:lvl>
+    <w:lvl w:ilvl="5">
+      <w:start w:val="1"/>
+      <w:numFmt w:val="decimal"/>
+      <w:pStyle w:val="Heading6"/>
+      <w:lvlText w:val="%1.%2.%3.%4.%5.%6"/>
+      <w:lvlJc w:val="left"/>
+      <w:pPr>
+        <w:ind w:left="1152" w:hanging="1152"/>
+      </w:pPr>
+    </w:lvl>
+    <w:lvl w:ilvl="6">
+      <w:start w:val="1"/>
+      <w:numFmt w:val="decimal"/>
+      <w:pStyle w:val="Heading7"/>
+      <w:lvlText w:val="%1.%2.%3.%4.%5.%6.%7"/>
+      <w:lvlJc w:val="left"/>
+      <w:pPr>
+        <w:ind w:left="1296" w:hanging="1296"/>
+      </w:pPr>
+    </w:lvl>
+    <w:lvl w:ilvl="7">
+      <w:start w:val="1"/>
+      <w:numFmt w:val="decimal"/>
+      <w:pStyle w:val="Heading8"/>
+      <w:lvlText w:val="%1.%2.%3.%4.%5.%6.%7.%8"/>
+      <w:lvlJc w:val="left"/>
+      <w:pPr>
+        <w:ind w:left="1440" w:hanging="1440"/>
+      </w:pPr>
+    </w:lvl>
+    <w:lvl w:ilvl="8">
+      <w:start w:val="1"/>
+      <w:numFmt w:val="decimal"/>
+      <w:pStyle w:val="Heading9"/>
+      <w:lvlText w:val="%1.%2.%3.%4.%5.%6.%7.%8.%9"/>
+      <w:lvlJc w:val="left"/>
+      <w:pPr>
+        <w:ind w:left="1584" w:hanging="1584"/>
+      </w:pPr>
+    </w:lvl>
+  </w:abstractNum>
+  <w:num w:numId="1">
+    <w:abstractNumId w:val="0"/>
+  </w:num>
+  <w:num w:numId="2">
+    <w:abstractNumId w:val="0"/>
+  </w:num>
+  <w:num w:numId="3">
+    <w:abstractNumId w:val="0"/>
+  </w:num>
+  <w:num w:numId="4">
+    <w:abstractNumId w:val="0"/>
+  </w:num>
+  <w:num w:numId="5">
+    <w:abstractNumId w:val="0"/>
+  </w:num>
+  <w:num w:numId="6">
+    <w:abstractNumId w:val="0"/>
+  </w:num>
+  <w:num w:numId="7">
+    <w:abstractNumId w:val="0"/>
+  </w:num>
+  <w:num w:numId="8">
+    <w:abstractNumId w:val="0"/>
+  </w:num>
+  <w:num w:numId="9">
+    <w:abstractNumId w:val="0"/>
+  </w:num>
+  <w:num w:numId="10">
+    <w:abstractNumId w:val="0"/>
+  </w:num>
+  <w:num w:numId="11">
+    <w:abstractNumId w:val="0"/>
+  </w:num>
+  <w:num w:numId="12">
+    <w:abstractNumId w:val="0"/>
+  </w:num>
+  <w:num w:numId="13">
+    <w:abstractNumId w:val="0"/>
+  </w:num>
+  <w:num w:numId="14">
+    <w:abstractNumId w:val="0"/>
+  </w:num>
+  <w:num w:numId="15">
+    <w:abstractNumId w:val="0"/>
+  </w:num>
+  <w:num w:numId="16">
+    <w:abstractNumId w:val="0"/>
+  </w:num>
+  <w:num w:numId="17">
+    <w:abstractNumId w:val="0"/>
+  </w:num>
+  <w:num w:numId="18">
+    <w:abstractNumId w:val="0"/>
+  </w:num>
+  <w:num w:numId="19">
+    <w:abstractNumId w:val="0"/>
+  </w:num>
+  <w:num w:numId="20">
+    <w:abstractNumId w:val="0"/>
+  </w:num>
+</w:numbering>
+</file>
+
 <file path=word/styles.xml><?xml version="1.0" encoding="utf-8"?>
 <w:styles xmlns:mc="http://schemas.openxmlformats.org/markup-compatibility/2006" xmlns:r="http://schemas.openxmlformats.org/officeDocument/2006/relationships" xmlns:w="http://schemas.openxmlformats.org/wordprocessingml/2006/main" xmlns:w14="http://schemas.microsoft.com/office/word/2010/wordml" xmlns:w15="http://schemas.microsoft.com/office/word/2012/wordml" xmlns:w16cid="http://schemas.microsoft.com/office/word/2016/wordml/cid" xmlns:w16se="http://schemas.microsoft.com/office/word/2015/wordml/symex" mc:Ignorable="w14 w15 w16se w16cid">
   <w:docDefaults>
     <w:rPrDefault>
       <w:rPr>
-        <w:rFonts w:asciiTheme="minorHAnsi" w:eastAsiaTheme="minorHAnsi" w:hAnsiTheme="minorHAnsi" w:cstheme="minorBidi"/>
+        <w:rFonts w:asciiTheme="minorHAnsi" w:eastAsiaTheme="minorEastAsia" w:hAnsiTheme="minorHAnsi" w:cstheme="minorBidi"/>
         <w:sz w:val="22"/>
         <w:szCs w:val="22"/>
         <w:lang w:val="en-US" w:eastAsia="en-US" w:bidi="ar-SA"/>
@@ -751,6 +1271,7 @@
   <w:style w:type="paragraph" w:default="1" w:styleId="Normal">
     <w:name w:val="Normal"/>
     <w:qFormat/>
+    <w:rsid w:val="00822BD1"/>
   </w:style>
   <w:style w:type="paragraph" w:styleId="Heading1">
     <w:name w:val="heading 1"/>
@@ -759,18 +1280,247 @@
     <w:link w:val="Heading1Char"/>
     <w:uiPriority w:val="9"/>
     <w:qFormat/>
-    <w:rsid w:val="00310333"/>
+    <w:rsid w:val="00822BD1"/>
     <w:pPr>
       <w:keepNext/>
       <w:keepLines/>
-      <w:spacing w:before="240" w:after="0"/>
+      <w:numPr>
+        <w:numId w:val="20"/>
+      </w:numPr>
+      <w:pBdr>
+        <w:bottom w:val="single" w:sz="4" w:space="1" w:color="595959" w:themeColor="text1" w:themeTint="A6"/>
+      </w:pBdr>
+      <w:spacing w:before="360"/>
       <w:outlineLvl w:val="0"/>
     </w:pPr>
     <w:rPr>
       <w:rFonts w:asciiTheme="majorHAnsi" w:eastAsiaTheme="majorEastAsia" w:hAnsiTheme="majorHAnsi" w:cstheme="majorBidi"/>
-      <w:color w:val="2F5496" w:themeColor="accent1" w:themeShade="BF"/>
-      <w:sz w:val="32"/>
-      <w:szCs w:val="32"/>
+      <w:b/>
+      <w:bCs/>
+      <w:smallCaps/>
+      <w:color w:val="000000" w:themeColor="text1"/>
+      <w:sz w:val="36"/>
+      <w:szCs w:val="36"/>
+    </w:rPr>
+  </w:style>
+  <w:style w:type="paragraph" w:styleId="Heading2">
+    <w:name w:val="heading 2"/>
+    <w:basedOn w:val="Normal"/>
+    <w:next w:val="Normal"/>
+    <w:link w:val="Heading2Char"/>
+    <w:uiPriority w:val="9"/>
+    <w:unhideWhenUsed/>
+    <w:qFormat/>
+    <w:rsid w:val="00822BD1"/>
+    <w:pPr>
+      <w:keepNext/>
+      <w:keepLines/>
+      <w:numPr>
+        <w:ilvl w:val="1"/>
+        <w:numId w:val="20"/>
+      </w:numPr>
+      <w:spacing w:before="360" w:after="0"/>
+      <w:outlineLvl w:val="1"/>
+    </w:pPr>
+    <w:rPr>
+      <w:rFonts w:asciiTheme="majorHAnsi" w:eastAsiaTheme="majorEastAsia" w:hAnsiTheme="majorHAnsi" w:cstheme="majorBidi"/>
+      <w:b/>
+      <w:bCs/>
+      <w:smallCaps/>
+      <w:color w:val="000000" w:themeColor="text1"/>
+      <w:sz w:val="28"/>
+      <w:szCs w:val="28"/>
+    </w:rPr>
+  </w:style>
+  <w:style w:type="paragraph" w:styleId="Heading3">
+    <w:name w:val="heading 3"/>
+    <w:basedOn w:val="Normal"/>
+    <w:next w:val="Normal"/>
+    <w:link w:val="Heading3Char"/>
+    <w:uiPriority w:val="9"/>
+    <w:semiHidden/>
+    <w:unhideWhenUsed/>
+    <w:qFormat/>
+    <w:rsid w:val="00822BD1"/>
+    <w:pPr>
+      <w:keepNext/>
+      <w:keepLines/>
+      <w:numPr>
+        <w:ilvl w:val="2"/>
+        <w:numId w:val="20"/>
+      </w:numPr>
+      <w:spacing w:before="200" w:after="0"/>
+      <w:outlineLvl w:val="2"/>
+    </w:pPr>
+    <w:rPr>
+      <w:rFonts w:asciiTheme="majorHAnsi" w:eastAsiaTheme="majorEastAsia" w:hAnsiTheme="majorHAnsi" w:cstheme="majorBidi"/>
+      <w:b/>
+      <w:bCs/>
+      <w:color w:val="000000" w:themeColor="text1"/>
+    </w:rPr>
+  </w:style>
+  <w:style w:type="paragraph" w:styleId="Heading4">
+    <w:name w:val="heading 4"/>
+    <w:basedOn w:val="Normal"/>
+    <w:next w:val="Normal"/>
+    <w:link w:val="Heading4Char"/>
+    <w:uiPriority w:val="9"/>
+    <w:semiHidden/>
+    <w:unhideWhenUsed/>
+    <w:qFormat/>
+    <w:rsid w:val="00822BD1"/>
+    <w:pPr>
+      <w:keepNext/>
+      <w:keepLines/>
+      <w:numPr>
+        <w:ilvl w:val="3"/>
+        <w:numId w:val="20"/>
+      </w:numPr>
+      <w:spacing w:before="200" w:after="0"/>
+      <w:outlineLvl w:val="3"/>
+    </w:pPr>
+    <w:rPr>
+      <w:rFonts w:asciiTheme="majorHAnsi" w:eastAsiaTheme="majorEastAsia" w:hAnsiTheme="majorHAnsi" w:cstheme="majorBidi"/>
+      <w:b/>
+      <w:bCs/>
+      <w:i/>
+      <w:iCs/>
+      <w:color w:val="000000" w:themeColor="text1"/>
+    </w:rPr>
+  </w:style>
+  <w:style w:type="paragraph" w:styleId="Heading5">
+    <w:name w:val="heading 5"/>
+    <w:basedOn w:val="Normal"/>
+    <w:next w:val="Normal"/>
+    <w:link w:val="Heading5Char"/>
+    <w:uiPriority w:val="9"/>
+    <w:semiHidden/>
+    <w:unhideWhenUsed/>
+    <w:qFormat/>
+    <w:rsid w:val="00822BD1"/>
+    <w:pPr>
+      <w:keepNext/>
+      <w:keepLines/>
+      <w:numPr>
+        <w:ilvl w:val="4"/>
+        <w:numId w:val="20"/>
+      </w:numPr>
+      <w:spacing w:before="200" w:after="0"/>
+      <w:outlineLvl w:val="4"/>
+    </w:pPr>
+    <w:rPr>
+      <w:rFonts w:asciiTheme="majorHAnsi" w:eastAsiaTheme="majorEastAsia" w:hAnsiTheme="majorHAnsi" w:cstheme="majorBidi"/>
+      <w:color w:val="323E4F" w:themeColor="text2" w:themeShade="BF"/>
+    </w:rPr>
+  </w:style>
+  <w:style w:type="paragraph" w:styleId="Heading6">
+    <w:name w:val="heading 6"/>
+    <w:basedOn w:val="Normal"/>
+    <w:next w:val="Normal"/>
+    <w:link w:val="Heading6Char"/>
+    <w:uiPriority w:val="9"/>
+    <w:semiHidden/>
+    <w:unhideWhenUsed/>
+    <w:qFormat/>
+    <w:rsid w:val="00822BD1"/>
+    <w:pPr>
+      <w:keepNext/>
+      <w:keepLines/>
+      <w:numPr>
+        <w:ilvl w:val="5"/>
+        <w:numId w:val="20"/>
+      </w:numPr>
+      <w:spacing w:before="200" w:after="0"/>
+      <w:outlineLvl w:val="5"/>
+    </w:pPr>
+    <w:rPr>
+      <w:rFonts w:asciiTheme="majorHAnsi" w:eastAsiaTheme="majorEastAsia" w:hAnsiTheme="majorHAnsi" w:cstheme="majorBidi"/>
+      <w:i/>
+      <w:iCs/>
+      <w:color w:val="323E4F" w:themeColor="text2" w:themeShade="BF"/>
+    </w:rPr>
+  </w:style>
+  <w:style w:type="paragraph" w:styleId="Heading7">
+    <w:name w:val="heading 7"/>
+    <w:basedOn w:val="Normal"/>
+    <w:next w:val="Normal"/>
+    <w:link w:val="Heading7Char"/>
+    <w:uiPriority w:val="9"/>
+    <w:semiHidden/>
+    <w:unhideWhenUsed/>
+    <w:qFormat/>
+    <w:rsid w:val="00822BD1"/>
+    <w:pPr>
+      <w:keepNext/>
+      <w:keepLines/>
+      <w:numPr>
+        <w:ilvl w:val="6"/>
+        <w:numId w:val="20"/>
+      </w:numPr>
+      <w:spacing w:before="200" w:after="0"/>
+      <w:outlineLvl w:val="6"/>
+    </w:pPr>
+    <w:rPr>
+      <w:rFonts w:asciiTheme="majorHAnsi" w:eastAsiaTheme="majorEastAsia" w:hAnsiTheme="majorHAnsi" w:cstheme="majorBidi"/>
+      <w:i/>
+      <w:iCs/>
+      <w:color w:val="404040" w:themeColor="text1" w:themeTint="BF"/>
+    </w:rPr>
+  </w:style>
+  <w:style w:type="paragraph" w:styleId="Heading8">
+    <w:name w:val="heading 8"/>
+    <w:basedOn w:val="Normal"/>
+    <w:next w:val="Normal"/>
+    <w:link w:val="Heading8Char"/>
+    <w:uiPriority w:val="9"/>
+    <w:semiHidden/>
+    <w:unhideWhenUsed/>
+    <w:qFormat/>
+    <w:rsid w:val="00822BD1"/>
+    <w:pPr>
+      <w:keepNext/>
+      <w:keepLines/>
+      <w:numPr>
+        <w:ilvl w:val="7"/>
+        <w:numId w:val="20"/>
+      </w:numPr>
+      <w:spacing w:before="200" w:after="0"/>
+      <w:outlineLvl w:val="7"/>
+    </w:pPr>
+    <w:rPr>
+      <w:rFonts w:asciiTheme="majorHAnsi" w:eastAsiaTheme="majorEastAsia" w:hAnsiTheme="majorHAnsi" w:cstheme="majorBidi"/>
+      <w:color w:val="404040" w:themeColor="text1" w:themeTint="BF"/>
+      <w:sz w:val="20"/>
+      <w:szCs w:val="20"/>
+    </w:rPr>
+  </w:style>
+  <w:style w:type="paragraph" w:styleId="Heading9">
+    <w:name w:val="heading 9"/>
+    <w:basedOn w:val="Normal"/>
+    <w:next w:val="Normal"/>
+    <w:link w:val="Heading9Char"/>
+    <w:uiPriority w:val="9"/>
+    <w:semiHidden/>
+    <w:unhideWhenUsed/>
+    <w:qFormat/>
+    <w:rsid w:val="00822BD1"/>
+    <w:pPr>
+      <w:keepNext/>
+      <w:keepLines/>
+      <w:numPr>
+        <w:ilvl w:val="8"/>
+        <w:numId w:val="20"/>
+      </w:numPr>
+      <w:spacing w:before="200" w:after="0"/>
+      <w:outlineLvl w:val="8"/>
+    </w:pPr>
+    <w:rPr>
+      <w:rFonts w:asciiTheme="majorHAnsi" w:eastAsiaTheme="majorEastAsia" w:hAnsiTheme="majorHAnsi" w:cstheme="majorBidi"/>
+      <w:i/>
+      <w:iCs/>
+      <w:color w:val="404040" w:themeColor="text1" w:themeTint="BF"/>
+      <w:sz w:val="20"/>
+      <w:szCs w:val="20"/>
     </w:rPr>
   </w:style>
   <w:style w:type="character" w:default="1" w:styleId="DefaultParagraphFont">
@@ -847,13 +1597,386 @@
     <w:basedOn w:val="DefaultParagraphFont"/>
     <w:link w:val="Heading1"/>
     <w:uiPriority w:val="9"/>
-    <w:rsid w:val="00310333"/>
+    <w:rsid w:val="00822BD1"/>
     <w:rPr>
       <w:rFonts w:asciiTheme="majorHAnsi" w:eastAsiaTheme="majorEastAsia" w:hAnsiTheme="majorHAnsi" w:cstheme="majorBidi"/>
-      <w:color w:val="2F5496" w:themeColor="accent1" w:themeShade="BF"/>
-      <w:sz w:val="32"/>
-      <w:szCs w:val="32"/>
-    </w:rPr>
+      <w:b/>
+      <w:bCs/>
+      <w:smallCaps/>
+      <w:color w:val="000000" w:themeColor="text1"/>
+      <w:sz w:val="36"/>
+      <w:szCs w:val="36"/>
+    </w:rPr>
+  </w:style>
+  <w:style w:type="paragraph" w:styleId="NoSpacing">
+    <w:name w:val="No Spacing"/>
+    <w:uiPriority w:val="1"/>
+    <w:qFormat/>
+    <w:rsid w:val="00822BD1"/>
+    <w:pPr>
+      <w:spacing w:after="0" w:line="240" w:lineRule="auto"/>
+    </w:pPr>
+  </w:style>
+  <w:style w:type="character" w:customStyle="1" w:styleId="Heading2Char">
+    <w:name w:val="Heading 2 Char"/>
+    <w:basedOn w:val="DefaultParagraphFont"/>
+    <w:link w:val="Heading2"/>
+    <w:uiPriority w:val="9"/>
+    <w:rsid w:val="00822BD1"/>
+    <w:rPr>
+      <w:rFonts w:asciiTheme="majorHAnsi" w:eastAsiaTheme="majorEastAsia" w:hAnsiTheme="majorHAnsi" w:cstheme="majorBidi"/>
+      <w:b/>
+      <w:bCs/>
+      <w:smallCaps/>
+      <w:color w:val="000000" w:themeColor="text1"/>
+      <w:sz w:val="28"/>
+      <w:szCs w:val="28"/>
+    </w:rPr>
+  </w:style>
+  <w:style w:type="character" w:customStyle="1" w:styleId="Heading3Char">
+    <w:name w:val="Heading 3 Char"/>
+    <w:basedOn w:val="DefaultParagraphFont"/>
+    <w:link w:val="Heading3"/>
+    <w:uiPriority w:val="9"/>
+    <w:semiHidden/>
+    <w:rsid w:val="00822BD1"/>
+    <w:rPr>
+      <w:rFonts w:asciiTheme="majorHAnsi" w:eastAsiaTheme="majorEastAsia" w:hAnsiTheme="majorHAnsi" w:cstheme="majorBidi"/>
+      <w:b/>
+      <w:bCs/>
+      <w:color w:val="000000" w:themeColor="text1"/>
+    </w:rPr>
+  </w:style>
+  <w:style w:type="character" w:customStyle="1" w:styleId="Heading4Char">
+    <w:name w:val="Heading 4 Char"/>
+    <w:basedOn w:val="DefaultParagraphFont"/>
+    <w:link w:val="Heading4"/>
+    <w:uiPriority w:val="9"/>
+    <w:semiHidden/>
+    <w:rsid w:val="00822BD1"/>
+    <w:rPr>
+      <w:rFonts w:asciiTheme="majorHAnsi" w:eastAsiaTheme="majorEastAsia" w:hAnsiTheme="majorHAnsi" w:cstheme="majorBidi"/>
+      <w:b/>
+      <w:bCs/>
+      <w:i/>
+      <w:iCs/>
+      <w:color w:val="000000" w:themeColor="text1"/>
+    </w:rPr>
+  </w:style>
+  <w:style w:type="character" w:customStyle="1" w:styleId="Heading5Char">
+    <w:name w:val="Heading 5 Char"/>
+    <w:basedOn w:val="DefaultParagraphFont"/>
+    <w:link w:val="Heading5"/>
+    <w:uiPriority w:val="9"/>
+    <w:semiHidden/>
+    <w:rsid w:val="00822BD1"/>
+    <w:rPr>
+      <w:rFonts w:asciiTheme="majorHAnsi" w:eastAsiaTheme="majorEastAsia" w:hAnsiTheme="majorHAnsi" w:cstheme="majorBidi"/>
+      <w:color w:val="323E4F" w:themeColor="text2" w:themeShade="BF"/>
+    </w:rPr>
+  </w:style>
+  <w:style w:type="character" w:customStyle="1" w:styleId="Heading6Char">
+    <w:name w:val="Heading 6 Char"/>
+    <w:basedOn w:val="DefaultParagraphFont"/>
+    <w:link w:val="Heading6"/>
+    <w:uiPriority w:val="9"/>
+    <w:semiHidden/>
+    <w:rsid w:val="00822BD1"/>
+    <w:rPr>
+      <w:rFonts w:asciiTheme="majorHAnsi" w:eastAsiaTheme="majorEastAsia" w:hAnsiTheme="majorHAnsi" w:cstheme="majorBidi"/>
+      <w:i/>
+      <w:iCs/>
+      <w:color w:val="323E4F" w:themeColor="text2" w:themeShade="BF"/>
+    </w:rPr>
+  </w:style>
+  <w:style w:type="character" w:customStyle="1" w:styleId="Heading7Char">
+    <w:name w:val="Heading 7 Char"/>
+    <w:basedOn w:val="DefaultParagraphFont"/>
+    <w:link w:val="Heading7"/>
+    <w:uiPriority w:val="9"/>
+    <w:semiHidden/>
+    <w:rsid w:val="00822BD1"/>
+    <w:rPr>
+      <w:rFonts w:asciiTheme="majorHAnsi" w:eastAsiaTheme="majorEastAsia" w:hAnsiTheme="majorHAnsi" w:cstheme="majorBidi"/>
+      <w:i/>
+      <w:iCs/>
+      <w:color w:val="404040" w:themeColor="text1" w:themeTint="BF"/>
+    </w:rPr>
+  </w:style>
+  <w:style w:type="character" w:customStyle="1" w:styleId="Heading8Char">
+    <w:name w:val="Heading 8 Char"/>
+    <w:basedOn w:val="DefaultParagraphFont"/>
+    <w:link w:val="Heading8"/>
+    <w:uiPriority w:val="9"/>
+    <w:semiHidden/>
+    <w:rsid w:val="00822BD1"/>
+    <w:rPr>
+      <w:rFonts w:asciiTheme="majorHAnsi" w:eastAsiaTheme="majorEastAsia" w:hAnsiTheme="majorHAnsi" w:cstheme="majorBidi"/>
+      <w:color w:val="404040" w:themeColor="text1" w:themeTint="BF"/>
+      <w:sz w:val="20"/>
+      <w:szCs w:val="20"/>
+    </w:rPr>
+  </w:style>
+  <w:style w:type="character" w:customStyle="1" w:styleId="Heading9Char">
+    <w:name w:val="Heading 9 Char"/>
+    <w:basedOn w:val="DefaultParagraphFont"/>
+    <w:link w:val="Heading9"/>
+    <w:uiPriority w:val="9"/>
+    <w:semiHidden/>
+    <w:rsid w:val="00822BD1"/>
+    <w:rPr>
+      <w:rFonts w:asciiTheme="majorHAnsi" w:eastAsiaTheme="majorEastAsia" w:hAnsiTheme="majorHAnsi" w:cstheme="majorBidi"/>
+      <w:i/>
+      <w:iCs/>
+      <w:color w:val="404040" w:themeColor="text1" w:themeTint="BF"/>
+      <w:sz w:val="20"/>
+      <w:szCs w:val="20"/>
+    </w:rPr>
+  </w:style>
+  <w:style w:type="paragraph" w:styleId="Caption">
+    <w:name w:val="caption"/>
+    <w:basedOn w:val="Normal"/>
+    <w:next w:val="Normal"/>
+    <w:uiPriority w:val="35"/>
+    <w:semiHidden/>
+    <w:unhideWhenUsed/>
+    <w:qFormat/>
+    <w:rsid w:val="00822BD1"/>
+    <w:pPr>
+      <w:spacing w:after="200" w:line="240" w:lineRule="auto"/>
+    </w:pPr>
+    <w:rPr>
+      <w:i/>
+      <w:iCs/>
+      <w:color w:val="44546A" w:themeColor="text2"/>
+      <w:sz w:val="18"/>
+      <w:szCs w:val="18"/>
+    </w:rPr>
+  </w:style>
+  <w:style w:type="paragraph" w:styleId="Title">
+    <w:name w:val="Title"/>
+    <w:basedOn w:val="Normal"/>
+    <w:next w:val="Normal"/>
+    <w:link w:val="TitleChar"/>
+    <w:uiPriority w:val="10"/>
+    <w:qFormat/>
+    <w:rsid w:val="00822BD1"/>
+    <w:pPr>
+      <w:spacing w:after="0" w:line="240" w:lineRule="auto"/>
+      <w:contextualSpacing/>
+    </w:pPr>
+    <w:rPr>
+      <w:rFonts w:asciiTheme="majorHAnsi" w:eastAsiaTheme="majorEastAsia" w:hAnsiTheme="majorHAnsi" w:cstheme="majorBidi"/>
+      <w:color w:val="000000" w:themeColor="text1"/>
+      <w:sz w:val="56"/>
+      <w:szCs w:val="56"/>
+    </w:rPr>
+  </w:style>
+  <w:style w:type="character" w:customStyle="1" w:styleId="TitleChar">
+    <w:name w:val="Title Char"/>
+    <w:basedOn w:val="DefaultParagraphFont"/>
+    <w:link w:val="Title"/>
+    <w:uiPriority w:val="10"/>
+    <w:rsid w:val="00822BD1"/>
+    <w:rPr>
+      <w:rFonts w:asciiTheme="majorHAnsi" w:eastAsiaTheme="majorEastAsia" w:hAnsiTheme="majorHAnsi" w:cstheme="majorBidi"/>
+      <w:color w:val="000000" w:themeColor="text1"/>
+      <w:sz w:val="56"/>
+      <w:szCs w:val="56"/>
+    </w:rPr>
+  </w:style>
+  <w:style w:type="paragraph" w:styleId="Subtitle">
+    <w:name w:val="Subtitle"/>
+    <w:basedOn w:val="Normal"/>
+    <w:next w:val="Normal"/>
+    <w:link w:val="SubtitleChar"/>
+    <w:uiPriority w:val="11"/>
+    <w:qFormat/>
+    <w:rsid w:val="00822BD1"/>
+    <w:pPr>
+      <w:numPr>
+        <w:ilvl w:val="1"/>
+      </w:numPr>
+    </w:pPr>
+    <w:rPr>
+      <w:color w:val="5A5A5A" w:themeColor="text1" w:themeTint="A5"/>
+      <w:spacing w:val="10"/>
+    </w:rPr>
+  </w:style>
+  <w:style w:type="character" w:customStyle="1" w:styleId="SubtitleChar">
+    <w:name w:val="Subtitle Char"/>
+    <w:basedOn w:val="DefaultParagraphFont"/>
+    <w:link w:val="Subtitle"/>
+    <w:uiPriority w:val="11"/>
+    <w:rsid w:val="00822BD1"/>
+    <w:rPr>
+      <w:color w:val="5A5A5A" w:themeColor="text1" w:themeTint="A5"/>
+      <w:spacing w:val="10"/>
+    </w:rPr>
+  </w:style>
+  <w:style w:type="character" w:styleId="Strong">
+    <w:name w:val="Strong"/>
+    <w:basedOn w:val="DefaultParagraphFont"/>
+    <w:uiPriority w:val="22"/>
+    <w:qFormat/>
+    <w:rsid w:val="00822BD1"/>
+    <w:rPr>
+      <w:b/>
+      <w:bCs/>
+      <w:color w:val="000000" w:themeColor="text1"/>
+    </w:rPr>
+  </w:style>
+  <w:style w:type="character" w:styleId="Emphasis">
+    <w:name w:val="Emphasis"/>
+    <w:basedOn w:val="DefaultParagraphFont"/>
+    <w:uiPriority w:val="20"/>
+    <w:qFormat/>
+    <w:rsid w:val="00822BD1"/>
+    <w:rPr>
+      <w:i/>
+      <w:iCs/>
+      <w:color w:val="auto"/>
+    </w:rPr>
+  </w:style>
+  <w:style w:type="paragraph" w:styleId="Quote">
+    <w:name w:val="Quote"/>
+    <w:basedOn w:val="Normal"/>
+    <w:next w:val="Normal"/>
+    <w:link w:val="QuoteChar"/>
+    <w:uiPriority w:val="29"/>
+    <w:qFormat/>
+    <w:rsid w:val="00822BD1"/>
+    <w:pPr>
+      <w:spacing w:before="160"/>
+      <w:ind w:left="720" w:right="720"/>
+    </w:pPr>
+    <w:rPr>
+      <w:i/>
+      <w:iCs/>
+      <w:color w:val="000000" w:themeColor="text1"/>
+    </w:rPr>
+  </w:style>
+  <w:style w:type="character" w:customStyle="1" w:styleId="QuoteChar">
+    <w:name w:val="Quote Char"/>
+    <w:basedOn w:val="DefaultParagraphFont"/>
+    <w:link w:val="Quote"/>
+    <w:uiPriority w:val="29"/>
+    <w:rsid w:val="00822BD1"/>
+    <w:rPr>
+      <w:i/>
+      <w:iCs/>
+      <w:color w:val="000000" w:themeColor="text1"/>
+    </w:rPr>
+  </w:style>
+  <w:style w:type="paragraph" w:styleId="IntenseQuote">
+    <w:name w:val="Intense Quote"/>
+    <w:basedOn w:val="Normal"/>
+    <w:next w:val="Normal"/>
+    <w:link w:val="IntenseQuoteChar"/>
+    <w:uiPriority w:val="30"/>
+    <w:qFormat/>
+    <w:rsid w:val="00822BD1"/>
+    <w:pPr>
+      <w:pBdr>
+        <w:top w:val="single" w:sz="24" w:space="1" w:color="F2F2F2" w:themeColor="background1" w:themeShade="F2"/>
+        <w:bottom w:val="single" w:sz="24" w:space="1" w:color="F2F2F2" w:themeColor="background1" w:themeShade="F2"/>
+      </w:pBdr>
+      <w:shd w:val="clear" w:color="auto" w:fill="F2F2F2" w:themeFill="background1" w:themeFillShade="F2"/>
+      <w:spacing w:before="240" w:after="240"/>
+      <w:ind w:left="936" w:right="936"/>
+      <w:jc w:val="center"/>
+    </w:pPr>
+    <w:rPr>
+      <w:color w:val="000000" w:themeColor="text1"/>
+    </w:rPr>
+  </w:style>
+  <w:style w:type="character" w:customStyle="1" w:styleId="IntenseQuoteChar">
+    <w:name w:val="Intense Quote Char"/>
+    <w:basedOn w:val="DefaultParagraphFont"/>
+    <w:link w:val="IntenseQuote"/>
+    <w:uiPriority w:val="30"/>
+    <w:rsid w:val="00822BD1"/>
+    <w:rPr>
+      <w:color w:val="000000" w:themeColor="text1"/>
+      <w:shd w:val="clear" w:color="auto" w:fill="F2F2F2" w:themeFill="background1" w:themeFillShade="F2"/>
+    </w:rPr>
+  </w:style>
+  <w:style w:type="character" w:styleId="SubtleEmphasis">
+    <w:name w:val="Subtle Emphasis"/>
+    <w:basedOn w:val="DefaultParagraphFont"/>
+    <w:uiPriority w:val="19"/>
+    <w:qFormat/>
+    <w:rsid w:val="00822BD1"/>
+    <w:rPr>
+      <w:i/>
+      <w:iCs/>
+      <w:color w:val="404040" w:themeColor="text1" w:themeTint="BF"/>
+    </w:rPr>
+  </w:style>
+  <w:style w:type="character" w:styleId="IntenseEmphasis">
+    <w:name w:val="Intense Emphasis"/>
+    <w:basedOn w:val="DefaultParagraphFont"/>
+    <w:uiPriority w:val="21"/>
+    <w:qFormat/>
+    <w:rsid w:val="00822BD1"/>
+    <w:rPr>
+      <w:b/>
+      <w:bCs/>
+      <w:i/>
+      <w:iCs/>
+      <w:caps/>
+    </w:rPr>
+  </w:style>
+  <w:style w:type="character" w:styleId="SubtleReference">
+    <w:name w:val="Subtle Reference"/>
+    <w:basedOn w:val="DefaultParagraphFont"/>
+    <w:uiPriority w:val="31"/>
+    <w:qFormat/>
+    <w:rsid w:val="00822BD1"/>
+    <w:rPr>
+      <w:smallCaps/>
+      <w:color w:val="404040" w:themeColor="text1" w:themeTint="BF"/>
+      <w:u w:val="single" w:color="7F7F7F" w:themeColor="text1" w:themeTint="80"/>
+    </w:rPr>
+  </w:style>
+  <w:style w:type="character" w:styleId="IntenseReference">
+    <w:name w:val="Intense Reference"/>
+    <w:basedOn w:val="DefaultParagraphFont"/>
+    <w:uiPriority w:val="32"/>
+    <w:qFormat/>
+    <w:rsid w:val="00822BD1"/>
+    <w:rPr>
+      <w:b/>
+      <w:bCs/>
+      <w:smallCaps/>
+      <w:u w:val="single"/>
+    </w:rPr>
+  </w:style>
+  <w:style w:type="character" w:styleId="BookTitle">
+    <w:name w:val="Book Title"/>
+    <w:basedOn w:val="DefaultParagraphFont"/>
+    <w:uiPriority w:val="33"/>
+    <w:qFormat/>
+    <w:rsid w:val="00822BD1"/>
+    <w:rPr>
+      <w:b w:val="0"/>
+      <w:bCs w:val="0"/>
+      <w:smallCaps/>
+      <w:spacing w:val="5"/>
+    </w:rPr>
+  </w:style>
+  <w:style w:type="paragraph" w:styleId="TOCHeading">
+    <w:name w:val="TOC Heading"/>
+    <w:basedOn w:val="Heading1"/>
+    <w:next w:val="Normal"/>
+    <w:uiPriority w:val="39"/>
+    <w:semiHidden/>
+    <w:unhideWhenUsed/>
+    <w:qFormat/>
+    <w:rsid w:val="00822BD1"/>
+    <w:pPr>
+      <w:outlineLvl w:val="9"/>
+    </w:pPr>
   </w:style>
 </w:styles>
 </file>
@@ -1158,7 +2281,7 @@
 </file>
 
 <file path=customXml/itemProps1.xml><?xml version="1.0" encoding="utf-8"?>
-<ds:datastoreItem xmlns:ds="http://schemas.openxmlformats.org/officeDocument/2006/customXml" ds:itemID="{52987F18-0462-45EA-BAD4-BC2B685FC52C}">
+<ds:datastoreItem xmlns:ds="http://schemas.openxmlformats.org/officeDocument/2006/customXml" ds:itemID="{17BC4B3F-E172-447B-A2E9-B1AE19E3D9F4}">
   <ds:schemaRefs>
     <ds:schemaRef ds:uri="http://schemas.openxmlformats.org/officeDocument/2006/bibliography"/>
   </ds:schemaRefs>

</xml_diff>

<commit_message>
Avance Instrumentación industrial 11/03/20
</commit_message>
<xml_diff>
--- a/Instrumentación industrial/Instrumentación industrial.docx
+++ b/Instrumentación industrial/Instrumentación industrial.docx
@@ -115,14 +115,15 @@
         <w:tblLook w:val="04A0" w:firstRow="1" w:lastRow="0" w:firstColumn="1" w:lastColumn="0" w:noHBand="0" w:noVBand="1"/>
       </w:tblPr>
       <w:tblGrid>
-        <w:gridCol w:w="3116"/>
-        <w:gridCol w:w="3117"/>
-        <w:gridCol w:w="3117"/>
+        <w:gridCol w:w="2455"/>
+        <w:gridCol w:w="2458"/>
+        <w:gridCol w:w="2130"/>
+        <w:gridCol w:w="2307"/>
       </w:tblGrid>
       <w:tr>
         <w:tc>
           <w:tcPr>
-            <w:tcW w:w="3116" w:type="dxa"/>
+            <w:tcW w:w="2455" w:type="dxa"/>
           </w:tcPr>
           <w:p>
             <w:r>
@@ -132,7 +133,7 @@
         </w:tc>
         <w:tc>
           <w:tcPr>
-            <w:tcW w:w="3117" w:type="dxa"/>
+            <w:tcW w:w="2458" w:type="dxa"/>
           </w:tcPr>
           <w:p>
             <w:r>
@@ -142,7 +143,13 @@
         </w:tc>
         <w:tc>
           <w:tcPr>
-            <w:tcW w:w="3117" w:type="dxa"/>
+            <w:tcW w:w="2130" w:type="dxa"/>
+          </w:tcPr>
+          <w:p/>
+        </w:tc>
+        <w:tc>
+          <w:tcPr>
+            <w:tcW w:w="2307" w:type="dxa"/>
           </w:tcPr>
           <w:p>
             <w:r>
@@ -154,19 +161,25 @@
       <w:tr>
         <w:tc>
           <w:tcPr>
-            <w:tcW w:w="3116" w:type="dxa"/>
+            <w:tcW w:w="2455" w:type="dxa"/>
           </w:tcPr>
           <w:p/>
         </w:tc>
         <w:tc>
           <w:tcPr>
-            <w:tcW w:w="3117" w:type="dxa"/>
+            <w:tcW w:w="2458" w:type="dxa"/>
           </w:tcPr>
           <w:p/>
         </w:tc>
         <w:tc>
           <w:tcPr>
-            <w:tcW w:w="3117" w:type="dxa"/>
+            <w:tcW w:w="2130" w:type="dxa"/>
+          </w:tcPr>
+          <w:p/>
+        </w:tc>
+        <w:tc>
+          <w:tcPr>
+            <w:tcW w:w="2307" w:type="dxa"/>
           </w:tcPr>
           <w:p/>
         </w:tc>
@@ -174,19 +187,25 @@
       <w:tr>
         <w:tc>
           <w:tcPr>
-            <w:tcW w:w="3116" w:type="dxa"/>
+            <w:tcW w:w="2455" w:type="dxa"/>
           </w:tcPr>
           <w:p/>
         </w:tc>
         <w:tc>
           <w:tcPr>
-            <w:tcW w:w="3117" w:type="dxa"/>
+            <w:tcW w:w="2458" w:type="dxa"/>
           </w:tcPr>
           <w:p/>
         </w:tc>
         <w:tc>
           <w:tcPr>
-            <w:tcW w:w="3117" w:type="dxa"/>
+            <w:tcW w:w="2130" w:type="dxa"/>
+          </w:tcPr>
+          <w:p/>
+        </w:tc>
+        <w:tc>
+          <w:tcPr>
+            <w:tcW w:w="2307" w:type="dxa"/>
           </w:tcPr>
           <w:p/>
         </w:tc>
@@ -194,19 +213,25 @@
       <w:tr>
         <w:tc>
           <w:tcPr>
-            <w:tcW w:w="3116" w:type="dxa"/>
+            <w:tcW w:w="2455" w:type="dxa"/>
           </w:tcPr>
           <w:p/>
         </w:tc>
         <w:tc>
           <w:tcPr>
-            <w:tcW w:w="3117" w:type="dxa"/>
+            <w:tcW w:w="2458" w:type="dxa"/>
           </w:tcPr>
           <w:p/>
         </w:tc>
         <w:tc>
           <w:tcPr>
-            <w:tcW w:w="3117" w:type="dxa"/>
+            <w:tcW w:w="2130" w:type="dxa"/>
+          </w:tcPr>
+          <w:p/>
+        </w:tc>
+        <w:tc>
+          <w:tcPr>
+            <w:tcW w:w="2307" w:type="dxa"/>
           </w:tcPr>
           <w:p/>
         </w:tc>
@@ -214,19 +239,25 @@
       <w:tr>
         <w:tc>
           <w:tcPr>
-            <w:tcW w:w="3116" w:type="dxa"/>
+            <w:tcW w:w="2455" w:type="dxa"/>
           </w:tcPr>
           <w:p/>
         </w:tc>
         <w:tc>
           <w:tcPr>
-            <w:tcW w:w="3117" w:type="dxa"/>
+            <w:tcW w:w="2458" w:type="dxa"/>
           </w:tcPr>
           <w:p/>
         </w:tc>
         <w:tc>
           <w:tcPr>
-            <w:tcW w:w="3117" w:type="dxa"/>
+            <w:tcW w:w="2130" w:type="dxa"/>
+          </w:tcPr>
+          <w:p/>
+        </w:tc>
+        <w:tc>
+          <w:tcPr>
+            <w:tcW w:w="2307" w:type="dxa"/>
           </w:tcPr>
           <w:p/>
         </w:tc>
@@ -382,7 +413,10 @@
       </w:pPr>
       <w:r>
         <w:lastRenderedPageBreak/>
-        <w:t>Preguntas clase</w:t>
+        <w:t>clase</w:t>
+      </w:r>
+      <w:r>
+        <w:t xml:space="preserve"> 1</w:t>
       </w:r>
     </w:p>
     <w:p/>
@@ -557,6 +591,7 @@
     </w:p>
     <w:p>
       <w:pPr>
+        <w:pStyle w:val="NoSpacing"/>
         <w:rPr>
           <w:lang w:val="es-CL"/>
         </w:rPr>
@@ -577,6 +612,7 @@
     </w:p>
     <w:p>
       <w:pPr>
+        <w:pStyle w:val="NoSpacing"/>
         <w:rPr>
           <w:lang w:val="es-CL"/>
         </w:rPr>
@@ -597,6 +633,7 @@
     </w:p>
     <w:p>
       <w:pPr>
+        <w:pStyle w:val="NoSpacing"/>
         <w:rPr>
           <w:lang w:val="es-CL"/>
         </w:rPr>
@@ -617,6 +654,7 @@
     </w:p>
     <w:p>
       <w:pPr>
+        <w:pStyle w:val="NoSpacing"/>
         <w:rPr>
           <w:lang w:val="es-CL"/>
         </w:rPr>
@@ -637,6 +675,7 @@
     </w:p>
     <w:p>
       <w:pPr>
+        <w:pStyle w:val="NoSpacing"/>
         <w:rPr>
           <w:lang w:val="es-CL"/>
         </w:rPr>
@@ -657,6 +696,7 @@
     </w:p>
     <w:p>
       <w:pPr>
+        <w:pStyle w:val="NoSpacing"/>
         <w:rPr>
           <w:lang w:val="es-CL"/>
         </w:rPr>
@@ -677,6 +717,20 @@
     </w:p>
     <w:p>
       <w:pPr>
+        <w:pStyle w:val="Heading1"/>
+        <w:rPr>
+          <w:lang w:val="es-CL"/>
+        </w:rPr>
+      </w:pPr>
+      <w:r>
+        <w:rPr>
+          <w:lang w:val="es-CL"/>
+        </w:rPr>
+        <w:t>Clase 2</w:t>
+      </w:r>
+    </w:p>
+    <w:p>
+      <w:pPr>
         <w:rPr>
           <w:b/>
           <w:bCs/>
@@ -687,6 +741,581 @@
     <w:p>
       <w:pPr>
         <w:rPr>
+          <w:lang w:val="es-CL"/>
+        </w:rPr>
+      </w:pPr>
+      <w:r>
+        <w:rPr>
+          <w:u w:val="single"/>
+          <w:lang w:val="es-CL"/>
+        </w:rPr>
+        <w:t>Presión</w:t>
+      </w:r>
+      <w:r>
+        <w:rPr>
+          <w:lang w:val="es-CL"/>
+        </w:rPr>
+        <w:t xml:space="preserve">: Es una </w:t>
+      </w:r>
+      <w:r>
+        <w:rPr>
+          <w:lang w:val="es-CL"/>
+        </w:rPr>
+        <w:t xml:space="preserve">magnitud física, </w:t>
+      </w:r>
+      <w:r>
+        <w:rPr>
+          <w:lang w:val="es-CL"/>
+        </w:rPr>
+        <w:t>escala de medición</w:t>
+      </w:r>
+      <w:r>
+        <w:rPr>
+          <w:lang w:val="es-CL"/>
+        </w:rPr>
+        <w:t>, una fuerza que actúa sobre una superficie</w:t>
+      </w:r>
+      <w:r>
+        <w:rPr>
+          <w:lang w:val="es-CL"/>
+        </w:rPr>
+        <w:t>. Su unidad de medida es Pascal (PA), psi, Atmósfera</w:t>
+      </w:r>
+    </w:p>
+    <w:p>
+      <w:pPr>
+        <w:rPr>
+          <w:lang w:val="es-CL"/>
+        </w:rPr>
+      </w:pPr>
+      <w:r>
+        <w:rPr>
+          <w:lang w:val="es-CL"/>
+        </w:rPr>
+        <w:tab/>
+        <w:t>Unidad de medida de presión:</w:t>
+      </w:r>
+    </w:p>
+    <w:p>
+      <w:pPr>
+        <w:pStyle w:val="NoSpacing"/>
+        <w:rPr>
+          <w:lang w:val="es-CL"/>
+        </w:rPr>
+      </w:pPr>
+      <w:r>
+        <w:rPr>
+          <w:lang w:val="es-CL"/>
+        </w:rPr>
+        <w:tab/>
+      </w:r>
+      <w:r>
+        <w:rPr>
+          <w:lang w:val="es-CL"/>
+        </w:rPr>
+        <w:tab/>
+        <w:t>Pascal (PA):</w:t>
+      </w:r>
+      <w:r>
+        <w:rPr>
+          <w:lang w:val="es-CL"/>
+        </w:rPr>
+        <w:t xml:space="preserve"> </w:t>
+      </w:r>
+      <w:r>
+        <w:rPr>
+          <w:lang w:val="es-CL"/>
+        </w:rPr>
+        <w:t>Newton/m2</w:t>
+      </w:r>
+    </w:p>
+    <w:p>
+      <w:pPr>
+        <w:pStyle w:val="NoSpacing"/>
+        <w:rPr>
+          <w:lang w:val="es-CL"/>
+        </w:rPr>
+      </w:pPr>
+      <w:r>
+        <w:rPr>
+          <w:lang w:val="es-CL"/>
+        </w:rPr>
+        <w:tab/>
+      </w:r>
+      <w:r>
+        <w:rPr>
+          <w:lang w:val="es-CL"/>
+        </w:rPr>
+        <w:tab/>
+        <w:t>Psi:</w:t>
+      </w:r>
+    </w:p>
+    <w:p>
+      <w:pPr>
+        <w:pStyle w:val="NoSpacing"/>
+        <w:rPr>
+          <w:lang w:val="es-CL"/>
+        </w:rPr>
+      </w:pPr>
+      <w:r>
+        <w:rPr>
+          <w:lang w:val="es-CL"/>
+        </w:rPr>
+        <w:tab/>
+      </w:r>
+      <w:r>
+        <w:rPr>
+          <w:lang w:val="es-CL"/>
+        </w:rPr>
+        <w:tab/>
+        <w:t xml:space="preserve">Atmósfera: </w:t>
+      </w:r>
+      <w:r>
+        <w:rPr>
+          <w:lang w:val="es-CL"/>
+        </w:rPr>
+        <w:tab/>
+      </w:r>
+      <w:r>
+        <w:rPr>
+          <w:lang w:val="es-CL"/>
+        </w:rPr>
+        <w:tab/>
+      </w:r>
+    </w:p>
+    <w:p>
+      <w:pPr>
+        <w:rPr>
+          <w:lang w:val="es-CL"/>
+        </w:rPr>
+      </w:pPr>
+    </w:p>
+    <w:p>
+      <w:pPr>
+        <w:rPr>
+          <w:lang w:val="es-CL"/>
+        </w:rPr>
+      </w:pPr>
+      <w:r>
+        <w:rPr>
+          <w:u w:val="single"/>
+          <w:lang w:val="es-CL"/>
+        </w:rPr>
+        <w:t>Barómetro</w:t>
+      </w:r>
+      <w:r>
+        <w:rPr>
+          <w:lang w:val="es-CL"/>
+        </w:rPr>
+        <w:t>: Instrumento de medición climatológico que no se usa en la industria, mide en hectopascal (hPa)</w:t>
+      </w:r>
+    </w:p>
+    <w:p>
+      <w:pPr>
+        <w:rPr>
+          <w:lang w:val="es-CL"/>
+        </w:rPr>
+      </w:pPr>
+      <w:r>
+        <w:rPr>
+          <w:u w:val="single"/>
+          <w:lang w:val="es-CL"/>
+        </w:rPr>
+        <w:t>Manómetro:</w:t>
+      </w:r>
+      <w:r>
+        <w:rPr>
+          <w:lang w:val="es-CL"/>
+        </w:rPr>
+        <w:t xml:space="preserve"> </w:t>
+      </w:r>
+      <w:r>
+        <w:rPr>
+          <w:lang w:val="es-CL"/>
+        </w:rPr>
+        <w:t>Instrumento de medición de presión muy robusto, no requiere energía auxiliar</w:t>
+      </w:r>
+      <w:r>
+        <w:rPr>
+          <w:lang w:val="es-CL"/>
+        </w:rPr>
+        <w:t>, mide la presión por medio de una tubería</w:t>
+      </w:r>
+      <w:r>
+        <w:rPr>
+          <w:lang w:val="es-CL"/>
+        </w:rPr>
+        <w:t>. Un manómetro se puede conseguir en una ferretería</w:t>
+      </w:r>
+    </w:p>
+    <w:p>
+      <w:pPr>
+        <w:rPr>
+          <w:lang w:val="es-CL"/>
+        </w:rPr>
+      </w:pPr>
+      <w:r>
+        <w:rPr>
+          <w:lang w:val="es-CL"/>
+        </w:rPr>
+        <w:lastRenderedPageBreak/>
+        <w:t>Unidad de medida del manómetro?</w:t>
+      </w:r>
+    </w:p>
+    <w:p>
+      <w:pPr>
+        <w:rPr>
+          <w:lang w:val="es-CL"/>
+        </w:rPr>
+      </w:pPr>
+      <w:r>
+        <w:rPr>
+          <w:lang w:val="es-CL"/>
+        </w:rPr>
+        <w:t>Leer el sentido del oído</w:t>
+      </w:r>
+    </w:p>
+    <w:p>
+      <w:pPr>
+        <w:pStyle w:val="Heading1"/>
+        <w:rPr>
+          <w:lang w:val="es-CL"/>
+        </w:rPr>
+      </w:pPr>
+      <w:r>
+        <w:rPr>
+          <w:lang w:val="es-CL"/>
+        </w:rPr>
+        <w:t>Glosario</w:t>
+      </w:r>
+    </w:p>
+    <w:p>
+      <w:pPr>
+        <w:rPr>
+          <w:lang w:val="es-CL"/>
+        </w:rPr>
+      </w:pPr>
+      <w:r>
+        <w:rPr>
+          <w:u w:val="single"/>
+          <w:lang w:val="es-CL"/>
+        </w:rPr>
+        <w:t>Fuerza:</w:t>
+      </w:r>
+      <w:r>
+        <w:rPr>
+          <w:lang w:val="es-CL"/>
+        </w:rPr>
+        <w:t xml:space="preserve"> </w:t>
+      </w:r>
+      <w:r>
+        <w:rPr>
+          <w:lang w:val="es-CL"/>
+        </w:rPr>
+        <w:t>Capacidad física</w:t>
+      </w:r>
+      <w:r>
+        <w:rPr>
+          <w:lang w:val="es-CL"/>
+        </w:rPr>
+        <w:t xml:space="preserve"> para realizar un trabajo o movimiento</w:t>
+      </w:r>
+    </w:p>
+    <w:p>
+      <w:pPr>
+        <w:rPr>
+          <w:lang w:val="es-CL"/>
+        </w:rPr>
+      </w:pPr>
+      <w:r>
+        <w:rPr>
+          <w:u w:val="single"/>
+          <w:lang w:val="es-CL"/>
+        </w:rPr>
+        <w:t>Magnitud:</w:t>
+      </w:r>
+      <w:r>
+        <w:rPr>
+          <w:lang w:val="es-CL"/>
+        </w:rPr>
+        <w:t xml:space="preserve"> </w:t>
+      </w:r>
+      <w:r>
+        <w:rPr>
+          <w:lang w:val="es-CL"/>
+        </w:rPr>
+        <w:t>Propiedad de los cuerpos que puede ser medida, como el tamaño, peso</w:t>
+      </w:r>
+    </w:p>
+    <w:p>
+      <w:pPr>
+        <w:rPr>
+          <w:lang w:val="es-CL"/>
+        </w:rPr>
+      </w:pPr>
+      <w:r>
+        <w:rPr>
+          <w:u w:val="single"/>
+          <w:lang w:val="es-CL"/>
+        </w:rPr>
+        <w:t>Resistencia:</w:t>
+      </w:r>
+      <w:r>
+        <w:rPr>
+          <w:lang w:val="es-CL"/>
+        </w:rPr>
+        <w:t xml:space="preserve"> </w:t>
+      </w:r>
+    </w:p>
+    <w:p>
+      <w:pPr>
+        <w:rPr>
+          <w:lang w:val="es-CL"/>
+        </w:rPr>
+      </w:pPr>
+      <w:r>
+        <w:rPr>
+          <w:u w:val="single"/>
+          <w:lang w:val="es-CL"/>
+        </w:rPr>
+        <w:t>Escala de medición:</w:t>
+      </w:r>
+      <w:r>
+        <w:rPr>
+          <w:lang w:val="es-CL"/>
+        </w:rPr>
+        <w:t xml:space="preserve"> Son una sucesión</w:t>
+      </w:r>
+      <w:r>
+        <w:rPr>
+          <w:lang w:val="es-CL"/>
+        </w:rPr>
+        <w:t xml:space="preserve"> de medidas que permiten organizar datos en orden jerárquico</w:t>
+      </w:r>
+    </w:p>
+    <w:p>
+      <w:pPr>
+        <w:rPr>
+          <w:lang w:val="es-CL"/>
+        </w:rPr>
+      </w:pPr>
+      <w:r>
+        <w:rPr>
+          <w:u w:val="single"/>
+          <w:lang w:val="es-CL"/>
+        </w:rPr>
+        <w:t>Variable:</w:t>
+      </w:r>
+      <w:r>
+        <w:rPr>
+          <w:lang w:val="es-CL"/>
+        </w:rPr>
+        <w:t xml:space="preserve"> Que está sujeto a cambios frecuentes o probables</w:t>
+      </w:r>
+    </w:p>
+    <w:p>
+      <w:pPr>
+        <w:rPr>
+          <w:lang w:val="es-CL"/>
+        </w:rPr>
+      </w:pPr>
+      <w:r>
+        <w:rPr>
+          <w:u w:val="single"/>
+          <w:lang w:val="es-CL"/>
+        </w:rPr>
+        <w:t>Señal:</w:t>
+      </w:r>
+      <w:r>
+        <w:rPr>
+          <w:lang w:val="es-CL"/>
+        </w:rPr>
+        <w:t xml:space="preserve"> </w:t>
+      </w:r>
+      <w:r>
+        <w:rPr>
+          <w:lang w:val="es-CL"/>
+        </w:rPr>
+        <w:t>Indicio que permite deducir algo de lo que no se tiene conocimiento directo</w:t>
+      </w:r>
+    </w:p>
+    <w:p>
+      <w:pPr>
+        <w:rPr>
+          <w:lang w:val="es-CL"/>
+        </w:rPr>
+      </w:pPr>
+      <w:r>
+        <w:rPr>
+          <w:u w:val="single"/>
+          <w:lang w:val="es-CL"/>
+        </w:rPr>
+        <w:t>Transductor:</w:t>
+      </w:r>
+      <w:r>
+        <w:rPr>
+          <w:lang w:val="es-CL"/>
+        </w:rPr>
+        <w:t xml:space="preserve"> </w:t>
+      </w:r>
+      <w:r>
+        <w:rPr>
+          <w:lang w:val="es-CL"/>
+        </w:rPr>
+        <w:t>Se encarga de convertir la salida del sensor en otra variable que preserva la información entregada por el sensor.</w:t>
+      </w:r>
+    </w:p>
+    <w:p>
+      <w:pPr>
+        <w:rPr>
+          <w:lang w:val="es-CL"/>
+        </w:rPr>
+      </w:pPr>
+      <w:r>
+        <w:rPr>
+          <w:u w:val="single"/>
+          <w:lang w:val="es-CL"/>
+        </w:rPr>
+        <w:t>Instrumento:</w:t>
+      </w:r>
+      <w:r>
+        <w:rPr>
+          <w:lang w:val="es-CL"/>
+        </w:rPr>
+        <w:t xml:space="preserve"> </w:t>
+      </w:r>
+    </w:p>
+    <w:p>
+      <w:pPr>
+        <w:rPr>
+          <w:lang w:val="es-CL"/>
+        </w:rPr>
+      </w:pPr>
+      <w:r>
+        <w:rPr>
+          <w:u w:val="single"/>
+          <w:lang w:val="es-CL"/>
+        </w:rPr>
+        <w:t>Sensor:</w:t>
+      </w:r>
+      <w:r>
+        <w:rPr>
+          <w:lang w:val="es-CL"/>
+        </w:rPr>
+        <w:t xml:space="preserve"> </w:t>
+      </w:r>
+      <w:r>
+        <w:rPr>
+          <w:lang w:val="es-CL"/>
+        </w:rPr>
+        <w:t>Elemento en contacto con el proceso, sensible a los cambios de la variable que se quiere medir</w:t>
+      </w:r>
+    </w:p>
+    <w:p>
+      <w:pPr>
+        <w:rPr>
+          <w:lang w:val="es-CL"/>
+        </w:rPr>
+      </w:pPr>
+      <w:r>
+        <w:rPr>
+          <w:u w:val="single"/>
+          <w:lang w:val="es-CL"/>
+        </w:rPr>
+        <w:t>Transmisor:</w:t>
+      </w:r>
+      <w:r>
+        <w:rPr>
+          <w:lang w:val="es-CL"/>
+        </w:rPr>
+        <w:t xml:space="preserve"> </w:t>
+      </w:r>
+    </w:p>
+    <w:p>
+      <w:pPr>
+        <w:rPr>
+          <w:lang w:val="es-CL"/>
+        </w:rPr>
+      </w:pPr>
+      <w:r>
+        <w:rPr>
+          <w:u w:val="single"/>
+          <w:lang w:val="es-CL"/>
+        </w:rPr>
+        <w:t>Onda:</w:t>
+      </w:r>
+    </w:p>
+    <w:p>
+      <w:pPr>
+        <w:rPr>
+          <w:lang w:val="es-CL"/>
+        </w:rPr>
+      </w:pPr>
+      <w:r>
+        <w:rPr>
+          <w:u w:val="single"/>
+          <w:lang w:val="es-CL"/>
+        </w:rPr>
+        <w:t>Información:</w:t>
+      </w:r>
+    </w:p>
+    <w:p>
+      <w:pPr>
+        <w:rPr>
+          <w:u w:val="single"/>
+          <w:lang w:val="es-CL"/>
+        </w:rPr>
+      </w:pPr>
+      <w:r>
+        <w:rPr>
+          <w:u w:val="single"/>
+          <w:lang w:val="es-CL"/>
+        </w:rPr>
+        <w:t>Receptor:</w:t>
+      </w:r>
+    </w:p>
+    <w:p>
+      <w:pPr>
+        <w:rPr>
+          <w:u w:val="single"/>
+          <w:lang w:val="es-CL"/>
+        </w:rPr>
+      </w:pPr>
+      <w:r>
+        <w:rPr>
+          <w:u w:val="single"/>
+          <w:lang w:val="es-CL"/>
+        </w:rPr>
+        <w:t>Análoga</w:t>
+      </w:r>
+      <w:r>
+        <w:rPr>
+          <w:u w:val="single"/>
+          <w:lang w:val="es-CL"/>
+        </w:rPr>
+        <w:t>/Digital</w:t>
+      </w:r>
+      <w:bookmarkStart w:id="0" w:name="_GoBack"/>
+      <w:bookmarkEnd w:id="0"/>
+      <w:r>
+        <w:rPr>
+          <w:u w:val="single"/>
+          <w:lang w:val="es-CL"/>
+        </w:rPr>
+        <w:t>:</w:t>
+      </w:r>
+    </w:p>
+    <w:p>
+      <w:pPr>
+        <w:rPr>
+          <w:u w:val="single"/>
+          <w:lang w:val="es-CL"/>
+        </w:rPr>
+      </w:pPr>
+    </w:p>
+    <w:p>
+      <w:pPr>
+        <w:rPr>
           <w:b/>
           <w:bCs/>
           <w:lang w:val="es-CL"/>
@@ -700,8 +1329,6 @@
           <w:lang w:val="es-CL"/>
         </w:rPr>
       </w:pPr>
-      <w:bookmarkStart w:id="0" w:name="_GoBack"/>
-      <w:bookmarkEnd w:id="0"/>
     </w:p>
     <w:sectPr>
       <w:pgSz w:w="12240" w:h="15840"/>
@@ -2281,7 +2908,7 @@
 </file>
 
 <file path=customXml/itemProps1.xml><?xml version="1.0" encoding="utf-8"?>
-<ds:datastoreItem xmlns:ds="http://schemas.openxmlformats.org/officeDocument/2006/customXml" ds:itemID="{17BC4B3F-E172-447B-A2E9-B1AE19E3D9F4}">
+<ds:datastoreItem xmlns:ds="http://schemas.openxmlformats.org/officeDocument/2006/customXml" ds:itemID="{CB0E7BAA-CADD-4750-8737-A80D8256D3D2}">
   <ds:schemaRefs>
     <ds:schemaRef ds:uri="http://schemas.openxmlformats.org/officeDocument/2006/bibliography"/>
   </ds:schemaRefs>

</xml_diff>